<commit_message>
resumo sobre semântica adicionado no summary HTML
</commit_message>
<xml_diff>
--- a/HTML-Web-Developer/Summary HTML5.docx
+++ b/HTML-Web-Developer/Summary HTML5.docx
@@ -85,15 +85,7 @@
           <w:bCs/>
           <w:lang w:val="pt-BR"/>
         </w:rPr>
-        <w:t>&lt;h1</w:t>
-      </w:r>
-      <w:r>
-        <w:rPr>
-          <w:b/>
-          <w:bCs/>
-          <w:lang w:val="pt-BR"/>
-        </w:rPr>
-        <w:t>&gt; :</w:t>
+        <w:t>&lt;h1&gt; :</w:t>
       </w:r>
       <w:r>
         <w:rPr>
@@ -612,7 +604,7 @@
           <w:bCs/>
           <w:lang w:val="pt-BR"/>
         </w:rPr>
-        <w:t xml:space="preserve">   &lt;body&gt; : </w:t>
+        <w:t xml:space="preserve">&lt;body&gt; : </w:t>
       </w:r>
       <w:r>
         <w:rPr>
@@ -643,12 +635,12 @@
       <w:pPr>
         <w:pStyle w:val="Heading1"/>
         <w:rPr>
-          <w:lang w:val="en-US"/>
-        </w:rPr>
-      </w:pPr>
-      <w:r>
-        <w:rPr>
-          <w:lang w:val="en-US"/>
+          <w:lang w:val="pt-BR"/>
+        </w:rPr>
+      </w:pPr>
+      <w:r>
+        <w:rPr>
+          <w:lang w:val="pt-BR"/>
         </w:rPr>
         <w:lastRenderedPageBreak/>
         <w:t>ENTENDENDO SEMÂNTICA</w:t>
@@ -656,6 +648,276 @@
     </w:p>
     <w:p>
       <w:pPr>
+        <w:pStyle w:val="Heading2"/>
+        <w:rPr>
+          <w:lang w:val="pt-BR"/>
+        </w:rPr>
+      </w:pPr>
+      <w:r>
+        <w:rPr>
+          <w:lang w:val="pt-BR"/>
+        </w:rPr>
+        <w:t>ELEMENTOS QUE TROUXERAM MAIS SIGNIFICADO AO HTML</w:t>
+      </w:r>
+    </w:p>
+    <w:p>
+      <w:pPr>
+        <w:pStyle w:val="ListParagraph"/>
+        <w:numPr>
+          <w:ilvl w:val="0"/>
+          <w:numId w:val="6"/>
+        </w:numPr>
+        <w:rPr>
+          <w:b/>
+          <w:bCs/>
+          <w:lang w:val="pt-BR"/>
+        </w:rPr>
+      </w:pPr>
+      <w:r>
+        <w:rPr>
+          <w:b/>
+          <w:bCs/>
+          <w:lang w:val="pt-BR"/>
+        </w:rPr>
+        <w:t xml:space="preserve">&lt;section&gt; : </w:t>
+      </w:r>
+      <w:r>
+        <w:rPr>
+          <w:lang w:val="pt-BR"/>
+        </w:rPr>
+        <w:t>seção genérica de conteúdo</w:t>
+      </w:r>
+      <w:r>
+        <w:rPr>
+          <w:lang w:val="pt-BR"/>
+        </w:rPr>
+        <w:t xml:space="preserve"> (como uma lista de artigos)</w:t>
+      </w:r>
+    </w:p>
+    <w:p>
+      <w:pPr>
+        <w:pStyle w:val="ListParagraph"/>
+        <w:numPr>
+          <w:ilvl w:val="0"/>
+          <w:numId w:val="6"/>
+        </w:numPr>
+        <w:rPr>
+          <w:lang w:val="pt-BR"/>
+        </w:rPr>
+      </w:pPr>
+      <w:r>
+        <w:rPr>
+          <w:b/>
+          <w:bCs/>
+          <w:lang w:val="pt-BR"/>
+        </w:rPr>
+        <w:t xml:space="preserve">&lt;header&gt; : </w:t>
+      </w:r>
+      <w:r>
+        <w:rPr>
+          <w:lang w:val="pt-BR"/>
+        </w:rPr>
+        <w:t xml:space="preserve">cabeçalho da página, </w:t>
+      </w:r>
+      <w:r>
+        <w:rPr>
+          <w:lang w:val="pt-BR"/>
+        </w:rPr>
+        <w:t xml:space="preserve">ou </w:t>
+      </w:r>
+      <w:r>
+        <w:rPr>
+          <w:lang w:val="pt-BR"/>
+        </w:rPr>
+        <w:t>de parte da página</w:t>
+      </w:r>
+      <w:r>
+        <w:rPr>
+          <w:lang w:val="pt-BR"/>
+        </w:rPr>
+        <w:t xml:space="preserve"> (section)</w:t>
+      </w:r>
+    </w:p>
+    <w:p>
+      <w:pPr>
+        <w:pStyle w:val="ListParagraph"/>
+        <w:numPr>
+          <w:ilvl w:val="0"/>
+          <w:numId w:val="6"/>
+        </w:numPr>
+        <w:rPr>
+          <w:lang w:val="pt-BR"/>
+        </w:rPr>
+      </w:pPr>
+      <w:r>
+        <w:rPr>
+          <w:b/>
+          <w:bCs/>
+          <w:lang w:val="pt-BR"/>
+        </w:rPr>
+        <w:t>&lt;article</w:t>
+      </w:r>
+      <w:r>
+        <w:rPr>
+          <w:b/>
+          <w:bCs/>
+          <w:lang w:val="pt-BR"/>
+        </w:rPr>
+        <w:t>&gt;</w:t>
+      </w:r>
+      <w:r>
+        <w:rPr>
+          <w:b/>
+          <w:bCs/>
+          <w:lang w:val="pt-BR"/>
+        </w:rPr>
+        <w:t xml:space="preserve"> :</w:t>
+      </w:r>
+      <w:r>
+        <w:rPr>
+          <w:b/>
+          <w:bCs/>
+          <w:lang w:val="pt-BR"/>
+        </w:rPr>
+        <w:t xml:space="preserve"> </w:t>
+      </w:r>
+      <w:r>
+        <w:rPr>
+          <w:lang w:val="pt-BR"/>
+        </w:rPr>
+        <w:t>conteúdo relevante dentro da página</w:t>
+      </w:r>
+      <w:r>
+        <w:rPr>
+          <w:lang w:val="pt-BR"/>
+        </w:rPr>
+        <w:t xml:space="preserve"> (como um artigo de um blog)</w:t>
+      </w:r>
+    </w:p>
+    <w:p>
+      <w:pPr>
+        <w:pStyle w:val="ListParagraph"/>
+        <w:numPr>
+          <w:ilvl w:val="0"/>
+          <w:numId w:val="6"/>
+        </w:numPr>
+        <w:rPr>
+          <w:lang w:val="pt-BR"/>
+        </w:rPr>
+      </w:pPr>
+      <w:r>
+        <w:rPr>
+          <w:b/>
+          <w:bCs/>
+          <w:lang w:val="pt-BR"/>
+        </w:rPr>
+        <w:t>&lt;aside&gt; :</w:t>
+      </w:r>
+      <w:r>
+        <w:rPr>
+          <w:b/>
+          <w:bCs/>
+          <w:lang w:val="pt-BR"/>
+        </w:rPr>
+        <w:t xml:space="preserve"> </w:t>
+      </w:r>
+      <w:r>
+        <w:rPr>
+          <w:lang w:val="pt-BR"/>
+        </w:rPr>
+        <w:t>conteúdo relacionado ao conteúdo principal</w:t>
+      </w:r>
+      <w:r>
+        <w:rPr>
+          <w:lang w:val="pt-BR"/>
+        </w:rPr>
+        <w:t xml:space="preserve"> da página (como uma biografia de um autor, links relacionados) normalmente representado por uma barra lateral</w:t>
+      </w:r>
+    </w:p>
+    <w:p>
+      <w:pPr>
+        <w:pStyle w:val="ListParagraph"/>
+        <w:numPr>
+          <w:ilvl w:val="0"/>
+          <w:numId w:val="6"/>
+        </w:numPr>
+        <w:rPr>
+          <w:lang w:val="pt-BR"/>
+        </w:rPr>
+      </w:pPr>
+      <w:r>
+        <w:rPr>
+          <w:b/>
+          <w:bCs/>
+          <w:lang w:val="pt-BR"/>
+        </w:rPr>
+        <w:t>&lt;footer&gt; :</w:t>
+      </w:r>
+      <w:r>
+        <w:rPr>
+          <w:b/>
+          <w:bCs/>
+          <w:lang w:val="pt-BR"/>
+        </w:rPr>
+        <w:t xml:space="preserve"> </w:t>
+      </w:r>
+      <w:r>
+        <w:rPr>
+          <w:lang w:val="pt-BR"/>
+        </w:rPr>
+        <w:t>rodapé da página ou de parte da página (article, section)</w:t>
+      </w:r>
+    </w:p>
+    <w:p>
+      <w:pPr>
+        <w:pStyle w:val="ListParagraph"/>
+        <w:numPr>
+          <w:ilvl w:val="0"/>
+          <w:numId w:val="6"/>
+        </w:numPr>
+        <w:rPr>
+          <w:lang w:val="pt-BR"/>
+        </w:rPr>
+      </w:pPr>
+      <w:r>
+        <w:rPr>
+          <w:b/>
+          <w:bCs/>
+          <w:lang w:val="pt-BR"/>
+        </w:rPr>
+        <w:t>&lt;h1&gt;-&lt;h6&gt; :</w:t>
+      </w:r>
+      <w:r>
+        <w:rPr>
+          <w:b/>
+          <w:bCs/>
+          <w:lang w:val="pt-BR"/>
+        </w:rPr>
+        <w:t xml:space="preserve"> </w:t>
+      </w:r>
+      <w:r>
+        <w:rPr>
+          <w:lang w:val="pt-BR"/>
+        </w:rPr>
+        <w:t xml:space="preserve">importância de um título dentro de uma página (só pode haver um </w:t>
+      </w:r>
+      <w:r>
+        <w:rPr>
+          <w:b/>
+          <w:bCs/>
+          <w:lang w:val="pt-BR"/>
+        </w:rPr>
+        <w:t>h1</w:t>
+      </w:r>
+      <w:r>
+        <w:rPr>
+          <w:lang w:val="pt-BR"/>
+        </w:rPr>
+        <w:t xml:space="preserve"> por página)</w:t>
+      </w:r>
+    </w:p>
+    <w:p>
+      <w:pPr>
         <w:pStyle w:val="Heading1"/>
         <w:rPr>
           <w:lang w:val="pt-BR"/>
@@ -666,6 +928,311 @@
           <w:lang w:val="pt-BR"/>
         </w:rPr>
         <w:t>TEXTOS E LINKS EM HTML</w:t>
+      </w:r>
+    </w:p>
+    <w:p>
+      <w:pPr>
+        <w:pStyle w:val="Heading2"/>
+        <w:rPr>
+          <w:lang w:val="pt-BR"/>
+        </w:rPr>
+      </w:pPr>
+      <w:r>
+        <w:rPr>
+          <w:lang w:val="pt-BR"/>
+        </w:rPr>
+        <w:t>TAGS PARA TEXTOS</w:t>
+      </w:r>
+    </w:p>
+    <w:p>
+      <w:pPr>
+        <w:pStyle w:val="ListParagraph"/>
+        <w:numPr>
+          <w:ilvl w:val="0"/>
+          <w:numId w:val="8"/>
+        </w:numPr>
+        <w:rPr>
+          <w:lang w:val="pt-BR"/>
+        </w:rPr>
+      </w:pPr>
+      <w:r>
+        <w:rPr>
+          <w:b/>
+          <w:bCs/>
+          <w:lang w:val="pt-BR"/>
+        </w:rPr>
+        <w:t>&lt;p&gt;Conteúdo do artigo</w:t>
+      </w:r>
+      <w:r>
+        <w:rPr>
+          <w:b/>
+          <w:bCs/>
+          <w:lang w:val="pt-BR"/>
+        </w:rPr>
+        <w:t xml:space="preserve"> </w:t>
+      </w:r>
+      <w:r>
+        <w:rPr>
+          <w:b/>
+          <w:bCs/>
+          <w:lang w:val="pt-BR"/>
+        </w:rPr>
+        <w:t xml:space="preserve">&lt;/p&gt; </w:t>
+      </w:r>
+      <w:r>
+        <w:rPr>
+          <w:b/>
+          <w:bCs/>
+          <w:lang w:val="pt-BR"/>
+        </w:rPr>
+        <w:t>(parágrafo)</w:t>
+      </w:r>
+      <w:r>
+        <w:rPr>
+          <w:b/>
+          <w:bCs/>
+          <w:lang w:val="pt-BR"/>
+        </w:rPr>
+        <w:t xml:space="preserve">: </w:t>
+      </w:r>
+      <w:r>
+        <w:rPr>
+          <w:lang w:val="pt-BR"/>
+        </w:rPr>
+        <w:t>utilizado para</w:t>
+      </w:r>
+      <w:r>
+        <w:rPr>
+          <w:lang w:val="pt-BR"/>
+        </w:rPr>
+        <w:t xml:space="preserve"> textos maiores e mais densos | além de textos, também suporta imagens, códigos, vídeos e vários outros tipos de conteúdo</w:t>
+      </w:r>
+    </w:p>
+    <w:p>
+      <w:pPr>
+        <w:pStyle w:val="Heading2"/>
+        <w:rPr>
+          <w:lang w:val="pt-BR"/>
+        </w:rPr>
+      </w:pPr>
+      <w:r>
+        <w:rPr>
+          <w:lang w:val="pt-BR"/>
+        </w:rPr>
+        <w:t>TAGS PARA LINKS</w:t>
+      </w:r>
+    </w:p>
+    <w:p>
+      <w:pPr>
+        <w:pStyle w:val="ListParagraph"/>
+        <w:numPr>
+          <w:ilvl w:val="0"/>
+          <w:numId w:val="8"/>
+        </w:numPr>
+        <w:rPr>
+          <w:lang w:val="pt-BR"/>
+        </w:rPr>
+      </w:pPr>
+      <w:r>
+        <w:rPr>
+          <w:b/>
+          <w:bCs/>
+          <w:lang w:val="pt-BR"/>
+        </w:rPr>
+        <w:t xml:space="preserve">&lt;a&gt;Link&lt;/a&gt; (âncora): </w:t>
+      </w:r>
+      <w:r>
+        <w:rPr>
+          <w:lang w:val="pt-BR"/>
+        </w:rPr>
+        <w:t>interliga vários conteúdos na Web</w:t>
+      </w:r>
+    </w:p>
+    <w:p>
+      <w:pPr>
+        <w:pStyle w:val="ListParagraph"/>
+        <w:numPr>
+          <w:ilvl w:val="0"/>
+          <w:numId w:val="8"/>
+        </w:numPr>
+        <w:rPr>
+          <w:lang w:val="pt-BR"/>
+        </w:rPr>
+      </w:pPr>
+      <w:r>
+        <w:rPr>
+          <w:b/>
+          <w:bCs/>
+          <w:lang w:val="pt-BR"/>
+        </w:rPr>
+        <w:t>href (atributo de &lt;a&gt;) :</w:t>
+      </w:r>
+      <w:r>
+        <w:rPr>
+          <w:lang w:val="pt-BR"/>
+        </w:rPr>
+        <w:t xml:space="preserve"> hiperlink para onde a âncora está apontando (página do site, site externo, e-mail, telefones)</w:t>
+      </w:r>
+    </w:p>
+    <w:p>
+      <w:pPr>
+        <w:pStyle w:val="ListParagraph"/>
+        <w:numPr>
+          <w:ilvl w:val="0"/>
+          <w:numId w:val="8"/>
+        </w:numPr>
+        <w:rPr>
+          <w:lang w:val="en-US"/>
+        </w:rPr>
+      </w:pPr>
+      <w:r>
+        <w:rPr>
+          <w:b/>
+          <w:bCs/>
+          <w:lang w:val="en-US"/>
+        </w:rPr>
+        <w:t>&lt;a href=”linkedin.com/in</w:t>
+      </w:r>
+      <w:r>
+        <w:rPr>
+          <w:b/>
+          <w:bCs/>
+          <w:lang w:val="en-US"/>
+        </w:rPr>
+        <w:t>/leoribas”&gt;</w:t>
+      </w:r>
+      <w:r>
+        <w:rPr>
+          <w:b/>
+          <w:bCs/>
+          <w:lang w:val="en-US"/>
+        </w:rPr>
+        <w:t xml:space="preserve">LinkedIn&lt;/a&gt; : </w:t>
+      </w:r>
+      <w:r>
+        <w:rPr>
+          <w:lang w:val="en-US"/>
+        </w:rPr>
+        <w:t>site externo</w:t>
+      </w:r>
+    </w:p>
+    <w:p>
+      <w:pPr>
+        <w:pStyle w:val="ListParagraph"/>
+        <w:numPr>
+          <w:ilvl w:val="0"/>
+          <w:numId w:val="8"/>
+        </w:numPr>
+        <w:rPr>
+          <w:lang w:val="pt-BR"/>
+        </w:rPr>
+      </w:pPr>
+      <w:r>
+        <w:rPr>
+          <w:b/>
+          <w:bCs/>
+          <w:lang w:val="pt-BR"/>
+        </w:rPr>
+        <w:t>&lt;a href=</w:t>
+      </w:r>
+      <w:r>
+        <w:rPr>
+          <w:b/>
+          <w:bCs/>
+          <w:lang w:val="pt-BR"/>
+        </w:rPr>
+        <w:t>”</w:t>
+      </w:r>
+      <w:hyperlink r:id="rId5" w:history="1">
+        <w:r>
+          <w:rPr>
+            <w:rStyle w:val="Hyperlink"/>
+            <w:b/>
+            <w:bCs/>
+            <w:lang w:val="pt-BR"/>
+          </w:rPr>
+          <w:t>mailto:leo@ribas.com</w:t>
+        </w:r>
+      </w:hyperlink>
+      <w:r>
+        <w:rPr>
+          <w:b/>
+          <w:bCs/>
+          <w:lang w:val="pt-BR"/>
+        </w:rPr>
+        <w:t>”</w:t>
+      </w:r>
+      <w:r>
+        <w:rPr>
+          <w:b/>
+          <w:bCs/>
+          <w:lang w:val="pt-BR"/>
+        </w:rPr>
+        <w:t xml:space="preserve">&gt;E-mail&lt;/a&gt; : </w:t>
+      </w:r>
+      <w:r>
+        <w:rPr>
+          <w:lang w:val="pt-BR"/>
+        </w:rPr>
+        <w:t>e-mail</w:t>
+      </w:r>
+    </w:p>
+    <w:p>
+      <w:pPr>
+        <w:pStyle w:val="ListParagraph"/>
+        <w:numPr>
+          <w:ilvl w:val="0"/>
+          <w:numId w:val="8"/>
+        </w:numPr>
+        <w:rPr>
+          <w:lang w:val="pt-BR"/>
+        </w:rPr>
+      </w:pPr>
+      <w:r>
+        <w:rPr>
+          <w:b/>
+          <w:bCs/>
+          <w:lang w:val="pt-BR"/>
+        </w:rPr>
+        <w:t>target (atributo de &lt;a&gt;) :</w:t>
+      </w:r>
+      <w:r>
+        <w:rPr>
+          <w:lang w:val="pt-BR"/>
+        </w:rPr>
+        <w:t xml:space="preserve"> indica como o link será aberto</w:t>
+      </w:r>
+    </w:p>
+    <w:p>
+      <w:pPr>
+        <w:pStyle w:val="ListParagraph"/>
+        <w:numPr>
+          <w:ilvl w:val="0"/>
+          <w:numId w:val="8"/>
+        </w:numPr>
+        <w:rPr>
+          <w:lang w:val="pt-BR"/>
+        </w:rPr>
+      </w:pPr>
+      <w:r>
+        <w:rPr>
+          <w:b/>
+          <w:bCs/>
+          <w:lang w:val="pt-BR"/>
+        </w:rPr>
+        <w:t>&lt;a target=”_blank”&gt;Link&lt;/a&gt; :</w:t>
+      </w:r>
+      <w:r>
+        <w:rPr>
+          <w:lang w:val="pt-BR"/>
+        </w:rPr>
+        <w:t xml:space="preserve"> abre o li</w:t>
+      </w:r>
+      <w:r>
+        <w:rPr>
+          <w:lang w:val="pt-BR"/>
+        </w:rPr>
+        <w:t>nk em uma nova aba</w:t>
       </w:r>
     </w:p>
     <w:p>
@@ -935,6 +1502,119 @@
     </w:lvl>
   </w:abstractNum>
   <w:abstractNum w:abstractNumId="2" w15:restartNumberingAfterBreak="0">
+    <w:nsid w:val="59276B4A"/>
+    <w:multiLevelType w:val="hybridMultilevel"/>
+    <w:tmpl w:val="7FEE2AC2"/>
+    <w:lvl w:ilvl="0" w:tplc="04160001">
+      <w:start w:val="1"/>
+      <w:numFmt w:val="bullet"/>
+      <w:lvlText w:val=""/>
+      <w:lvlJc w:val="left"/>
+      <w:pPr>
+        <w:ind w:left="360" w:hanging="360"/>
+      </w:pPr>
+      <w:rPr>
+        <w:rFonts w:ascii="Symbol" w:hAnsi="Symbol" w:hint="default"/>
+      </w:rPr>
+    </w:lvl>
+    <w:lvl w:ilvl="1" w:tplc="04160003" w:tentative="1">
+      <w:start w:val="1"/>
+      <w:numFmt w:val="bullet"/>
+      <w:lvlText w:val="o"/>
+      <w:lvlJc w:val="left"/>
+      <w:pPr>
+        <w:ind w:left="1080" w:hanging="360"/>
+      </w:pPr>
+      <w:rPr>
+        <w:rFonts w:ascii="Courier New" w:hAnsi="Courier New" w:cs="Courier New" w:hint="default"/>
+      </w:rPr>
+    </w:lvl>
+    <w:lvl w:ilvl="2" w:tplc="04160005" w:tentative="1">
+      <w:start w:val="1"/>
+      <w:numFmt w:val="bullet"/>
+      <w:lvlText w:val=""/>
+      <w:lvlJc w:val="left"/>
+      <w:pPr>
+        <w:ind w:left="1800" w:hanging="360"/>
+      </w:pPr>
+      <w:rPr>
+        <w:rFonts w:ascii="Wingdings" w:hAnsi="Wingdings" w:hint="default"/>
+      </w:rPr>
+    </w:lvl>
+    <w:lvl w:ilvl="3" w:tplc="04160001" w:tentative="1">
+      <w:start w:val="1"/>
+      <w:numFmt w:val="bullet"/>
+      <w:lvlText w:val=""/>
+      <w:lvlJc w:val="left"/>
+      <w:pPr>
+        <w:ind w:left="2520" w:hanging="360"/>
+      </w:pPr>
+      <w:rPr>
+        <w:rFonts w:ascii="Symbol" w:hAnsi="Symbol" w:hint="default"/>
+      </w:rPr>
+    </w:lvl>
+    <w:lvl w:ilvl="4" w:tplc="04160003" w:tentative="1">
+      <w:start w:val="1"/>
+      <w:numFmt w:val="bullet"/>
+      <w:lvlText w:val="o"/>
+      <w:lvlJc w:val="left"/>
+      <w:pPr>
+        <w:ind w:left="3240" w:hanging="360"/>
+      </w:pPr>
+      <w:rPr>
+        <w:rFonts w:ascii="Courier New" w:hAnsi="Courier New" w:cs="Courier New" w:hint="default"/>
+      </w:rPr>
+    </w:lvl>
+    <w:lvl w:ilvl="5" w:tplc="04160005" w:tentative="1">
+      <w:start w:val="1"/>
+      <w:numFmt w:val="bullet"/>
+      <w:lvlText w:val=""/>
+      <w:lvlJc w:val="left"/>
+      <w:pPr>
+        <w:ind w:left="3960" w:hanging="360"/>
+      </w:pPr>
+      <w:rPr>
+        <w:rFonts w:ascii="Wingdings" w:hAnsi="Wingdings" w:hint="default"/>
+      </w:rPr>
+    </w:lvl>
+    <w:lvl w:ilvl="6" w:tplc="04160001" w:tentative="1">
+      <w:start w:val="1"/>
+      <w:numFmt w:val="bullet"/>
+      <w:lvlText w:val=""/>
+      <w:lvlJc w:val="left"/>
+      <w:pPr>
+        <w:ind w:left="4680" w:hanging="360"/>
+      </w:pPr>
+      <w:rPr>
+        <w:rFonts w:ascii="Symbol" w:hAnsi="Symbol" w:hint="default"/>
+      </w:rPr>
+    </w:lvl>
+    <w:lvl w:ilvl="7" w:tplc="04160003" w:tentative="1">
+      <w:start w:val="1"/>
+      <w:numFmt w:val="bullet"/>
+      <w:lvlText w:val="o"/>
+      <w:lvlJc w:val="left"/>
+      <w:pPr>
+        <w:ind w:left="5400" w:hanging="360"/>
+      </w:pPr>
+      <w:rPr>
+        <w:rFonts w:ascii="Courier New" w:hAnsi="Courier New" w:cs="Courier New" w:hint="default"/>
+      </w:rPr>
+    </w:lvl>
+    <w:lvl w:ilvl="8" w:tplc="04160005" w:tentative="1">
+      <w:start w:val="1"/>
+      <w:numFmt w:val="bullet"/>
+      <w:lvlText w:val=""/>
+      <w:lvlJc w:val="left"/>
+      <w:pPr>
+        <w:ind w:left="6120" w:hanging="360"/>
+      </w:pPr>
+      <w:rPr>
+        <w:rFonts w:ascii="Wingdings" w:hAnsi="Wingdings" w:hint="default"/>
+      </w:rPr>
+    </w:lvl>
+  </w:abstractNum>
+  <w:abstractNum w:abstractNumId="3" w15:restartNumberingAfterBreak="0">
     <w:nsid w:val="6A9F2F27"/>
     <w:multiLevelType w:val="hybridMultilevel"/>
     <w:tmpl w:val="3BF219B8"/>
@@ -1047,7 +1727,7 @@
       </w:rPr>
     </w:lvl>
   </w:abstractNum>
-  <w:abstractNum w:abstractNumId="3" w15:restartNumberingAfterBreak="0">
+  <w:abstractNum w:abstractNumId="4" w15:restartNumberingAfterBreak="0">
     <w:nsid w:val="6F264309"/>
     <w:multiLevelType w:val="hybridMultilevel"/>
     <w:tmpl w:val="D452D372"/>
@@ -1160,8 +1840,347 @@
       </w:rPr>
     </w:lvl>
   </w:abstractNum>
+  <w:abstractNum w:abstractNumId="5" w15:restartNumberingAfterBreak="0">
+    <w:nsid w:val="709C6C33"/>
+    <w:multiLevelType w:val="hybridMultilevel"/>
+    <w:tmpl w:val="7A98B900"/>
+    <w:lvl w:ilvl="0" w:tplc="04160001">
+      <w:start w:val="1"/>
+      <w:numFmt w:val="bullet"/>
+      <w:lvlText w:val=""/>
+      <w:lvlJc w:val="left"/>
+      <w:pPr>
+        <w:ind w:left="360" w:hanging="360"/>
+      </w:pPr>
+      <w:rPr>
+        <w:rFonts w:ascii="Symbol" w:hAnsi="Symbol" w:hint="default"/>
+      </w:rPr>
+    </w:lvl>
+    <w:lvl w:ilvl="1" w:tplc="04160003" w:tentative="1">
+      <w:start w:val="1"/>
+      <w:numFmt w:val="bullet"/>
+      <w:lvlText w:val="o"/>
+      <w:lvlJc w:val="left"/>
+      <w:pPr>
+        <w:ind w:left="1080" w:hanging="360"/>
+      </w:pPr>
+      <w:rPr>
+        <w:rFonts w:ascii="Courier New" w:hAnsi="Courier New" w:cs="Courier New" w:hint="default"/>
+      </w:rPr>
+    </w:lvl>
+    <w:lvl w:ilvl="2" w:tplc="04160005" w:tentative="1">
+      <w:start w:val="1"/>
+      <w:numFmt w:val="bullet"/>
+      <w:lvlText w:val=""/>
+      <w:lvlJc w:val="left"/>
+      <w:pPr>
+        <w:ind w:left="1800" w:hanging="360"/>
+      </w:pPr>
+      <w:rPr>
+        <w:rFonts w:ascii="Wingdings" w:hAnsi="Wingdings" w:hint="default"/>
+      </w:rPr>
+    </w:lvl>
+    <w:lvl w:ilvl="3" w:tplc="04160001" w:tentative="1">
+      <w:start w:val="1"/>
+      <w:numFmt w:val="bullet"/>
+      <w:lvlText w:val=""/>
+      <w:lvlJc w:val="left"/>
+      <w:pPr>
+        <w:ind w:left="2520" w:hanging="360"/>
+      </w:pPr>
+      <w:rPr>
+        <w:rFonts w:ascii="Symbol" w:hAnsi="Symbol" w:hint="default"/>
+      </w:rPr>
+    </w:lvl>
+    <w:lvl w:ilvl="4" w:tplc="04160003" w:tentative="1">
+      <w:start w:val="1"/>
+      <w:numFmt w:val="bullet"/>
+      <w:lvlText w:val="o"/>
+      <w:lvlJc w:val="left"/>
+      <w:pPr>
+        <w:ind w:left="3240" w:hanging="360"/>
+      </w:pPr>
+      <w:rPr>
+        <w:rFonts w:ascii="Courier New" w:hAnsi="Courier New" w:cs="Courier New" w:hint="default"/>
+      </w:rPr>
+    </w:lvl>
+    <w:lvl w:ilvl="5" w:tplc="04160005" w:tentative="1">
+      <w:start w:val="1"/>
+      <w:numFmt w:val="bullet"/>
+      <w:lvlText w:val=""/>
+      <w:lvlJc w:val="left"/>
+      <w:pPr>
+        <w:ind w:left="3960" w:hanging="360"/>
+      </w:pPr>
+      <w:rPr>
+        <w:rFonts w:ascii="Wingdings" w:hAnsi="Wingdings" w:hint="default"/>
+      </w:rPr>
+    </w:lvl>
+    <w:lvl w:ilvl="6" w:tplc="04160001" w:tentative="1">
+      <w:start w:val="1"/>
+      <w:numFmt w:val="bullet"/>
+      <w:lvlText w:val=""/>
+      <w:lvlJc w:val="left"/>
+      <w:pPr>
+        <w:ind w:left="4680" w:hanging="360"/>
+      </w:pPr>
+      <w:rPr>
+        <w:rFonts w:ascii="Symbol" w:hAnsi="Symbol" w:hint="default"/>
+      </w:rPr>
+    </w:lvl>
+    <w:lvl w:ilvl="7" w:tplc="04160003" w:tentative="1">
+      <w:start w:val="1"/>
+      <w:numFmt w:val="bullet"/>
+      <w:lvlText w:val="o"/>
+      <w:lvlJc w:val="left"/>
+      <w:pPr>
+        <w:ind w:left="5400" w:hanging="360"/>
+      </w:pPr>
+      <w:rPr>
+        <w:rFonts w:ascii="Courier New" w:hAnsi="Courier New" w:cs="Courier New" w:hint="default"/>
+      </w:rPr>
+    </w:lvl>
+    <w:lvl w:ilvl="8" w:tplc="04160005" w:tentative="1">
+      <w:start w:val="1"/>
+      <w:numFmt w:val="bullet"/>
+      <w:lvlText w:val=""/>
+      <w:lvlJc w:val="left"/>
+      <w:pPr>
+        <w:ind w:left="6120" w:hanging="360"/>
+      </w:pPr>
+      <w:rPr>
+        <w:rFonts w:ascii="Wingdings" w:hAnsi="Wingdings" w:hint="default"/>
+      </w:rPr>
+    </w:lvl>
+  </w:abstractNum>
+  <w:abstractNum w:abstractNumId="6" w15:restartNumberingAfterBreak="0">
+    <w:nsid w:val="71477834"/>
+    <w:multiLevelType w:val="hybridMultilevel"/>
+    <w:tmpl w:val="7DC46AC4"/>
+    <w:lvl w:ilvl="0" w:tplc="04160001">
+      <w:start w:val="1"/>
+      <w:numFmt w:val="bullet"/>
+      <w:lvlText w:val=""/>
+      <w:lvlJc w:val="left"/>
+      <w:pPr>
+        <w:ind w:left="720" w:hanging="360"/>
+      </w:pPr>
+      <w:rPr>
+        <w:rFonts w:ascii="Symbol" w:hAnsi="Symbol" w:hint="default"/>
+      </w:rPr>
+    </w:lvl>
+    <w:lvl w:ilvl="1" w:tplc="04160003" w:tentative="1">
+      <w:start w:val="1"/>
+      <w:numFmt w:val="bullet"/>
+      <w:lvlText w:val="o"/>
+      <w:lvlJc w:val="left"/>
+      <w:pPr>
+        <w:ind w:left="1440" w:hanging="360"/>
+      </w:pPr>
+      <w:rPr>
+        <w:rFonts w:ascii="Courier New" w:hAnsi="Courier New" w:cs="Courier New" w:hint="default"/>
+      </w:rPr>
+    </w:lvl>
+    <w:lvl w:ilvl="2" w:tplc="04160005" w:tentative="1">
+      <w:start w:val="1"/>
+      <w:numFmt w:val="bullet"/>
+      <w:lvlText w:val=""/>
+      <w:lvlJc w:val="left"/>
+      <w:pPr>
+        <w:ind w:left="2160" w:hanging="360"/>
+      </w:pPr>
+      <w:rPr>
+        <w:rFonts w:ascii="Wingdings" w:hAnsi="Wingdings" w:hint="default"/>
+      </w:rPr>
+    </w:lvl>
+    <w:lvl w:ilvl="3" w:tplc="04160001" w:tentative="1">
+      <w:start w:val="1"/>
+      <w:numFmt w:val="bullet"/>
+      <w:lvlText w:val=""/>
+      <w:lvlJc w:val="left"/>
+      <w:pPr>
+        <w:ind w:left="2880" w:hanging="360"/>
+      </w:pPr>
+      <w:rPr>
+        <w:rFonts w:ascii="Symbol" w:hAnsi="Symbol" w:hint="default"/>
+      </w:rPr>
+    </w:lvl>
+    <w:lvl w:ilvl="4" w:tplc="04160003" w:tentative="1">
+      <w:start w:val="1"/>
+      <w:numFmt w:val="bullet"/>
+      <w:lvlText w:val="o"/>
+      <w:lvlJc w:val="left"/>
+      <w:pPr>
+        <w:ind w:left="3600" w:hanging="360"/>
+      </w:pPr>
+      <w:rPr>
+        <w:rFonts w:ascii="Courier New" w:hAnsi="Courier New" w:cs="Courier New" w:hint="default"/>
+      </w:rPr>
+    </w:lvl>
+    <w:lvl w:ilvl="5" w:tplc="04160005" w:tentative="1">
+      <w:start w:val="1"/>
+      <w:numFmt w:val="bullet"/>
+      <w:lvlText w:val=""/>
+      <w:lvlJc w:val="left"/>
+      <w:pPr>
+        <w:ind w:left="4320" w:hanging="360"/>
+      </w:pPr>
+      <w:rPr>
+        <w:rFonts w:ascii="Wingdings" w:hAnsi="Wingdings" w:hint="default"/>
+      </w:rPr>
+    </w:lvl>
+    <w:lvl w:ilvl="6" w:tplc="04160001" w:tentative="1">
+      <w:start w:val="1"/>
+      <w:numFmt w:val="bullet"/>
+      <w:lvlText w:val=""/>
+      <w:lvlJc w:val="left"/>
+      <w:pPr>
+        <w:ind w:left="5040" w:hanging="360"/>
+      </w:pPr>
+      <w:rPr>
+        <w:rFonts w:ascii="Symbol" w:hAnsi="Symbol" w:hint="default"/>
+      </w:rPr>
+    </w:lvl>
+    <w:lvl w:ilvl="7" w:tplc="04160003" w:tentative="1">
+      <w:start w:val="1"/>
+      <w:numFmt w:val="bullet"/>
+      <w:lvlText w:val="o"/>
+      <w:lvlJc w:val="left"/>
+      <w:pPr>
+        <w:ind w:left="5760" w:hanging="360"/>
+      </w:pPr>
+      <w:rPr>
+        <w:rFonts w:ascii="Courier New" w:hAnsi="Courier New" w:cs="Courier New" w:hint="default"/>
+      </w:rPr>
+    </w:lvl>
+    <w:lvl w:ilvl="8" w:tplc="04160005" w:tentative="1">
+      <w:start w:val="1"/>
+      <w:numFmt w:val="bullet"/>
+      <w:lvlText w:val=""/>
+      <w:lvlJc w:val="left"/>
+      <w:pPr>
+        <w:ind w:left="6480" w:hanging="360"/>
+      </w:pPr>
+      <w:rPr>
+        <w:rFonts w:ascii="Wingdings" w:hAnsi="Wingdings" w:hint="default"/>
+      </w:rPr>
+    </w:lvl>
+  </w:abstractNum>
+  <w:abstractNum w:abstractNumId="7" w15:restartNumberingAfterBreak="0">
+    <w:nsid w:val="7CC723D6"/>
+    <w:multiLevelType w:val="hybridMultilevel"/>
+    <w:tmpl w:val="50CAEAFC"/>
+    <w:lvl w:ilvl="0" w:tplc="04160001">
+      <w:start w:val="1"/>
+      <w:numFmt w:val="bullet"/>
+      <w:lvlText w:val=""/>
+      <w:lvlJc w:val="left"/>
+      <w:pPr>
+        <w:ind w:left="360" w:hanging="360"/>
+      </w:pPr>
+      <w:rPr>
+        <w:rFonts w:ascii="Symbol" w:hAnsi="Symbol" w:hint="default"/>
+      </w:rPr>
+    </w:lvl>
+    <w:lvl w:ilvl="1" w:tplc="04160003" w:tentative="1">
+      <w:start w:val="1"/>
+      <w:numFmt w:val="bullet"/>
+      <w:lvlText w:val="o"/>
+      <w:lvlJc w:val="left"/>
+      <w:pPr>
+        <w:ind w:left="1080" w:hanging="360"/>
+      </w:pPr>
+      <w:rPr>
+        <w:rFonts w:ascii="Courier New" w:hAnsi="Courier New" w:cs="Courier New" w:hint="default"/>
+      </w:rPr>
+    </w:lvl>
+    <w:lvl w:ilvl="2" w:tplc="04160005" w:tentative="1">
+      <w:start w:val="1"/>
+      <w:numFmt w:val="bullet"/>
+      <w:lvlText w:val=""/>
+      <w:lvlJc w:val="left"/>
+      <w:pPr>
+        <w:ind w:left="1800" w:hanging="360"/>
+      </w:pPr>
+      <w:rPr>
+        <w:rFonts w:ascii="Wingdings" w:hAnsi="Wingdings" w:hint="default"/>
+      </w:rPr>
+    </w:lvl>
+    <w:lvl w:ilvl="3" w:tplc="04160001" w:tentative="1">
+      <w:start w:val="1"/>
+      <w:numFmt w:val="bullet"/>
+      <w:lvlText w:val=""/>
+      <w:lvlJc w:val="left"/>
+      <w:pPr>
+        <w:ind w:left="2520" w:hanging="360"/>
+      </w:pPr>
+      <w:rPr>
+        <w:rFonts w:ascii="Symbol" w:hAnsi="Symbol" w:hint="default"/>
+      </w:rPr>
+    </w:lvl>
+    <w:lvl w:ilvl="4" w:tplc="04160003" w:tentative="1">
+      <w:start w:val="1"/>
+      <w:numFmt w:val="bullet"/>
+      <w:lvlText w:val="o"/>
+      <w:lvlJc w:val="left"/>
+      <w:pPr>
+        <w:ind w:left="3240" w:hanging="360"/>
+      </w:pPr>
+      <w:rPr>
+        <w:rFonts w:ascii="Courier New" w:hAnsi="Courier New" w:cs="Courier New" w:hint="default"/>
+      </w:rPr>
+    </w:lvl>
+    <w:lvl w:ilvl="5" w:tplc="04160005" w:tentative="1">
+      <w:start w:val="1"/>
+      <w:numFmt w:val="bullet"/>
+      <w:lvlText w:val=""/>
+      <w:lvlJc w:val="left"/>
+      <w:pPr>
+        <w:ind w:left="3960" w:hanging="360"/>
+      </w:pPr>
+      <w:rPr>
+        <w:rFonts w:ascii="Wingdings" w:hAnsi="Wingdings" w:hint="default"/>
+      </w:rPr>
+    </w:lvl>
+    <w:lvl w:ilvl="6" w:tplc="04160001" w:tentative="1">
+      <w:start w:val="1"/>
+      <w:numFmt w:val="bullet"/>
+      <w:lvlText w:val=""/>
+      <w:lvlJc w:val="left"/>
+      <w:pPr>
+        <w:ind w:left="4680" w:hanging="360"/>
+      </w:pPr>
+      <w:rPr>
+        <w:rFonts w:ascii="Symbol" w:hAnsi="Symbol" w:hint="default"/>
+      </w:rPr>
+    </w:lvl>
+    <w:lvl w:ilvl="7" w:tplc="04160003" w:tentative="1">
+      <w:start w:val="1"/>
+      <w:numFmt w:val="bullet"/>
+      <w:lvlText w:val="o"/>
+      <w:lvlJc w:val="left"/>
+      <w:pPr>
+        <w:ind w:left="5400" w:hanging="360"/>
+      </w:pPr>
+      <w:rPr>
+        <w:rFonts w:ascii="Courier New" w:hAnsi="Courier New" w:cs="Courier New" w:hint="default"/>
+      </w:rPr>
+    </w:lvl>
+    <w:lvl w:ilvl="8" w:tplc="04160005" w:tentative="1">
+      <w:start w:val="1"/>
+      <w:numFmt w:val="bullet"/>
+      <w:lvlText w:val=""/>
+      <w:lvlJc w:val="left"/>
+      <w:pPr>
+        <w:ind w:left="6120" w:hanging="360"/>
+      </w:pPr>
+      <w:rPr>
+        <w:rFonts w:ascii="Wingdings" w:hAnsi="Wingdings" w:hint="default"/>
+      </w:rPr>
+    </w:lvl>
+  </w:abstractNum>
   <w:num w:numId="1">
-    <w:abstractNumId w:val="2"/>
+    <w:abstractNumId w:val="3"/>
   </w:num>
   <w:num w:numId="2">
     <w:abstractNumId w:val="0"/>
@@ -1170,7 +2189,19 @@
     <w:abstractNumId w:val="1"/>
   </w:num>
   <w:num w:numId="4">
-    <w:abstractNumId w:val="3"/>
+    <w:abstractNumId w:val="4"/>
+  </w:num>
+  <w:num w:numId="5">
+    <w:abstractNumId w:val="6"/>
+  </w:num>
+  <w:num w:numId="6">
+    <w:abstractNumId w:val="2"/>
+  </w:num>
+  <w:num w:numId="7">
+    <w:abstractNumId w:val="5"/>
+  </w:num>
+  <w:num w:numId="8">
+    <w:abstractNumId w:val="7"/>
   </w:num>
 </w:numbering>
 </file>
@@ -1684,10 +2715,9 @@
     <w:name w:val="List Paragraph"/>
     <w:uiPriority w:val="34"/>
     <w:qFormat/>
-    <w:rsid w:val="00112612"/>
+    <w:rsid w:val="00DC7715"/>
     <w:pPr>
       <w:spacing w:after="0" w:line="360" w:lineRule="auto"/>
-      <w:ind w:left="720"/>
       <w:contextualSpacing/>
     </w:pPr>
     <w:rPr>
@@ -1696,6 +2726,29 @@
       <w:color w:val="000000" w:themeColor="text1"/>
       <w:sz w:val="24"/>
       <w:lang w:val="en-CA"/>
+    </w:rPr>
+  </w:style>
+  <w:style w:type="character" w:styleId="Hyperlink">
+    <w:name w:val="Hyperlink"/>
+    <w:basedOn w:val="DefaultParagraphFont"/>
+    <w:uiPriority w:val="99"/>
+    <w:unhideWhenUsed/>
+    <w:rsid w:val="00A25CBD"/>
+    <w:rPr>
+      <w:color w:val="0563C1" w:themeColor="hyperlink"/>
+      <w:u w:val="single"/>
+    </w:rPr>
+  </w:style>
+  <w:style w:type="character" w:styleId="UnresolvedMention">
+    <w:name w:val="Unresolved Mention"/>
+    <w:basedOn w:val="DefaultParagraphFont"/>
+    <w:uiPriority w:val="99"/>
+    <w:semiHidden/>
+    <w:unhideWhenUsed/>
+    <w:rsid w:val="00A25CBD"/>
+    <w:rPr>
+      <w:color w:val="605E5C"/>
+      <w:shd w:val="clear" w:color="auto" w:fill="E1DFDD"/>
     </w:rPr>
   </w:style>
 </w:styles>

</xml_diff>

<commit_message>
adiciona resumo sobre imagens e listas em HTML5
</commit_message>
<xml_diff>
--- a/HTML-Web-Developer/Summary HTML5.docx
+++ b/HTML-Web-Developer/Summary HTML5.docx
@@ -572,7 +572,7 @@
           <w:bCs/>
           <w:lang w:val="pt-BR"/>
         </w:rPr>
-        <w:t xml:space="preserve">&lt;title&gt;&lt;/title&gt; : </w:t>
+        <w:t xml:space="preserve">&lt;title&gt; : </w:t>
       </w:r>
       <w:r>
         <w:rPr>
@@ -1251,6 +1251,119 @@
     </w:p>
     <w:p>
       <w:pPr>
+        <w:pStyle w:val="Heading2"/>
+        <w:rPr>
+          <w:lang w:val="pt-BR"/>
+        </w:rPr>
+      </w:pPr>
+      <w:r>
+        <w:rPr>
+          <w:lang w:val="pt-BR"/>
+        </w:rPr>
+        <w:t>TAG PARA IMAGEM</w:t>
+      </w:r>
+    </w:p>
+    <w:p>
+      <w:pPr>
+        <w:pStyle w:val="ListParagraph"/>
+        <w:numPr>
+          <w:ilvl w:val="0"/>
+          <w:numId w:val="9"/>
+        </w:numPr>
+        <w:rPr>
+          <w:lang w:val="pt-BR"/>
+        </w:rPr>
+      </w:pPr>
+      <w:r>
+        <w:rPr>
+          <w:b/>
+          <w:bCs/>
+          <w:lang w:val="pt-BR"/>
+        </w:rPr>
+        <w:t xml:space="preserve">&lt;img&gt; : </w:t>
+      </w:r>
+      <w:r>
+        <w:rPr>
+          <w:lang w:val="pt-BR"/>
+        </w:rPr>
+        <w:t>tem apenas dois atributos próprios (</w:t>
+      </w:r>
+      <w:r>
+        <w:rPr>
+          <w:b/>
+          <w:bCs/>
+          <w:lang w:val="pt-BR"/>
+        </w:rPr>
+        <w:t>src e alt</w:t>
+      </w:r>
+      <w:r>
+        <w:rPr>
+          <w:lang w:val="pt-BR"/>
+        </w:rPr>
+        <w:t>)</w:t>
+      </w:r>
+      <w:r>
+        <w:rPr>
+          <w:lang w:val="pt-BR"/>
+        </w:rPr>
+        <w:t xml:space="preserve"> e não possui tag de fechamento</w:t>
+      </w:r>
+    </w:p>
+    <w:p>
+      <w:pPr>
+        <w:pStyle w:val="ListParagraph"/>
+        <w:numPr>
+          <w:ilvl w:val="0"/>
+          <w:numId w:val="9"/>
+        </w:numPr>
+        <w:rPr>
+          <w:lang w:val="pt-BR"/>
+        </w:rPr>
+      </w:pPr>
+      <w:r>
+        <w:rPr>
+          <w:b/>
+          <w:bCs/>
+          <w:lang w:val="pt-BR"/>
+        </w:rPr>
+        <w:lastRenderedPageBreak/>
+        <w:t xml:space="preserve">&lt;img src=”img/avatar.jpg”&gt; : </w:t>
+      </w:r>
+      <w:r>
+        <w:rPr>
+          <w:lang w:val="pt-BR"/>
+        </w:rPr>
+        <w:t>esse atributo é obrigatório, pois guarda o caminho da imagem | pode ser uma imagem dentro do próprio site ou de outro lugar</w:t>
+      </w:r>
+    </w:p>
+    <w:p>
+      <w:pPr>
+        <w:pStyle w:val="ListParagraph"/>
+        <w:numPr>
+          <w:ilvl w:val="0"/>
+          <w:numId w:val="9"/>
+        </w:numPr>
+        <w:rPr>
+          <w:lang w:val="pt-BR"/>
+        </w:rPr>
+      </w:pPr>
+      <w:r>
+        <w:rPr>
+          <w:b/>
+          <w:bCs/>
+          <w:lang w:val="pt-BR"/>
+        </w:rPr>
+        <w:t xml:space="preserve">&lt;img alt=”Foto de Leo Ribas”&gt; : </w:t>
+      </w:r>
+      <w:r>
+        <w:rPr>
+          <w:lang w:val="pt-BR"/>
+        </w:rPr>
+        <w:t>não é obrigatório, mas altamente recomendável, pois mostra a descrição da imagem quando não é carregada e leitores de tela usam a descrição para mostrar aos usuários o que a imagem significa</w:t>
+      </w:r>
+    </w:p>
+    <w:p>
+      <w:pPr>
         <w:pStyle w:val="Heading1"/>
         <w:rPr>
           <w:lang w:val="pt-BR"/>
@@ -1261,6 +1374,130 @@
           <w:lang w:val="pt-BR"/>
         </w:rPr>
         <w:t>ORGANIZANDO LISTAS COM HTML</w:t>
+      </w:r>
+    </w:p>
+    <w:p>
+      <w:pPr>
+        <w:pStyle w:val="Heading2"/>
+        <w:rPr>
+          <w:lang w:val="pt-BR"/>
+        </w:rPr>
+      </w:pPr>
+      <w:r>
+        <w:rPr>
+          <w:lang w:val="pt-BR"/>
+        </w:rPr>
+        <w:t>TAGS PARA LISTAS</w:t>
+      </w:r>
+    </w:p>
+    <w:p>
+      <w:pPr>
+        <w:pStyle w:val="ListParagraph"/>
+        <w:numPr>
+          <w:ilvl w:val="0"/>
+          <w:numId w:val="10"/>
+        </w:numPr>
+        <w:rPr>
+          <w:lang w:val="pt-BR"/>
+        </w:rPr>
+      </w:pPr>
+      <w:r>
+        <w:rPr>
+          <w:b/>
+          <w:bCs/>
+          <w:lang w:val="pt-BR"/>
+        </w:rPr>
+        <w:t xml:space="preserve">lista: </w:t>
+      </w:r>
+      <w:r>
+        <w:rPr>
+          <w:lang w:val="pt-BR"/>
+        </w:rPr>
+        <w:t>usada para agrupar coleções de itens</w:t>
+      </w:r>
+    </w:p>
+    <w:p>
+      <w:pPr>
+        <w:pStyle w:val="ListParagraph"/>
+        <w:numPr>
+          <w:ilvl w:val="0"/>
+          <w:numId w:val="10"/>
+        </w:numPr>
+        <w:rPr>
+          <w:lang w:val="pt-BR"/>
+        </w:rPr>
+      </w:pPr>
+      <w:r>
+        <w:rPr>
+          <w:b/>
+          <w:bCs/>
+          <w:lang w:val="pt-BR"/>
+        </w:rPr>
+        <w:t xml:space="preserve">&lt;ul&gt;&lt;/ul&gt; : </w:t>
+      </w:r>
+      <w:r>
+        <w:rPr>
+          <w:lang w:val="pt-BR"/>
+        </w:rPr>
+        <w:t>representa uma lista onde a ordem dos itens é irrelevante</w:t>
+      </w:r>
+    </w:p>
+    <w:p>
+      <w:pPr>
+        <w:pStyle w:val="ListParagraph"/>
+        <w:numPr>
+          <w:ilvl w:val="0"/>
+          <w:numId w:val="10"/>
+        </w:numPr>
+        <w:rPr>
+          <w:lang w:val="pt-BR"/>
+        </w:rPr>
+      </w:pPr>
+      <w:r>
+        <w:rPr>
+          <w:b/>
+          <w:bCs/>
+          <w:lang w:val="pt-BR"/>
+        </w:rPr>
+        <w:t>&lt;ol&gt;&lt;/ol&gt; :</w:t>
+      </w:r>
+      <w:r>
+        <w:rPr>
+          <w:lang w:val="pt-BR"/>
+        </w:rPr>
+        <w:t xml:space="preserve"> representa uma lista onde a ordem dos itens é importante</w:t>
+      </w:r>
+      <w:r>
+        <w:rPr>
+          <w:lang w:val="pt-BR"/>
+        </w:rPr>
+        <w:t xml:space="preserve"> | são representados com números, letras ou algarismos romanos</w:t>
+      </w:r>
+    </w:p>
+    <w:p>
+      <w:pPr>
+        <w:pStyle w:val="ListParagraph"/>
+        <w:numPr>
+          <w:ilvl w:val="0"/>
+          <w:numId w:val="10"/>
+        </w:numPr>
+        <w:rPr>
+          <w:lang w:val="pt-BR"/>
+        </w:rPr>
+      </w:pPr>
+      <w:r>
+        <w:rPr>
+          <w:b/>
+          <w:bCs/>
+          <w:lang w:val="pt-BR"/>
+        </w:rPr>
+        <w:t xml:space="preserve">&lt;li&gt;&lt;/li&gt; : </w:t>
+      </w:r>
+      <w:r>
+        <w:rPr>
+          <w:lang w:val="pt-BR"/>
+        </w:rPr>
+        <w:t>representa um item dentro da lista</w:t>
       </w:r>
     </w:p>
     <w:sectPr>
@@ -1276,6 +1513,119 @@
 <file path=word/numbering.xml><?xml version="1.0" encoding="utf-8"?>
 <w:numbering xmlns:wpc="http://schemas.microsoft.com/office/word/2010/wordprocessingCanvas" xmlns:cx="http://schemas.microsoft.com/office/drawing/2014/chartex" xmlns:cx1="http://schemas.microsoft.com/office/drawing/2015/9/8/chartex" xmlns:cx2="http://schemas.microsoft.com/office/drawing/2015/10/21/chartex" xmlns:cx3="http://schemas.microsoft.com/office/drawing/2016/5/9/chartex" xmlns:cx4="http://schemas.microsoft.com/office/drawing/2016/5/10/chartex" xmlns:cx5="http://schemas.microsoft.com/office/drawing/2016/5/11/chartex" xmlns:cx6="http://schemas.microsoft.com/office/drawing/2016/5/12/chartex" xmlns:cx7="http://schemas.microsoft.com/office/drawing/2016/5/13/chartex" xmlns:cx8="http://schemas.microsoft.com/office/drawing/2016/5/14/chartex" xmlns:mc="http://schemas.openxmlformats.org/markup-compatibility/2006" xmlns:aink="http://schemas.microsoft.com/office/drawing/2016/ink" xmlns:am3d="http://schemas.microsoft.com/office/drawing/2017/model3d" xmlns:o="urn:schemas-microsoft-com:office:office" xmlns:r="http://schemas.openxmlformats.org/officeDocument/2006/relationships" xmlns:m="http://schemas.openxmlformats.org/officeDocument/2006/math" xmlns:v="urn:schemas-microsoft-com:vml" xmlns:wp14="http://schemas.microsoft.com/office/word/2010/wordprocessingDrawing" xmlns:wp="http://schemas.openxmlformats.org/drawingml/2006/wordprocessingDrawing" xmlns:w10="urn:schemas-microsoft-com:office:word" xmlns:w="http://schemas.openxmlformats.org/wordprocessingml/2006/main" xmlns:w14="http://schemas.microsoft.com/office/word/2010/wordml" xmlns:w15="http://schemas.microsoft.com/office/word/2012/wordml" xmlns:w16cex="http://schemas.microsoft.com/office/word/2018/wordml/cex" xmlns:w16cid="http://schemas.microsoft.com/office/word/2016/wordml/cid" xmlns:w16="http://schemas.microsoft.com/office/word/2018/wordml" xmlns:w16sdtdh="http://schemas.microsoft.com/office/word/2020/wordml/sdtdatahash" xmlns:w16se="http://schemas.microsoft.com/office/word/2015/wordml/symex" xmlns:wpg="http://schemas.microsoft.com/office/word/2010/wordprocessingGroup" xmlns:wpi="http://schemas.microsoft.com/office/word/2010/wordprocessingInk" xmlns:wne="http://schemas.microsoft.com/office/word/2006/wordml" xmlns:wps="http://schemas.microsoft.com/office/word/2010/wordprocessingShape" mc:Ignorable="w14 w15 w16se w16cid w16 w16cex w16sdtdh wp14">
   <w:abstractNum w:abstractNumId="0" w15:restartNumberingAfterBreak="0">
+    <w:nsid w:val="079D4C6D"/>
+    <w:multiLevelType w:val="hybridMultilevel"/>
+    <w:tmpl w:val="8ACAE278"/>
+    <w:lvl w:ilvl="0" w:tplc="04160001">
+      <w:start w:val="1"/>
+      <w:numFmt w:val="bullet"/>
+      <w:lvlText w:val=""/>
+      <w:lvlJc w:val="left"/>
+      <w:pPr>
+        <w:ind w:left="360" w:hanging="360"/>
+      </w:pPr>
+      <w:rPr>
+        <w:rFonts w:ascii="Symbol" w:hAnsi="Symbol" w:hint="default"/>
+      </w:rPr>
+    </w:lvl>
+    <w:lvl w:ilvl="1" w:tplc="04160003" w:tentative="1">
+      <w:start w:val="1"/>
+      <w:numFmt w:val="bullet"/>
+      <w:lvlText w:val="o"/>
+      <w:lvlJc w:val="left"/>
+      <w:pPr>
+        <w:ind w:left="1080" w:hanging="360"/>
+      </w:pPr>
+      <w:rPr>
+        <w:rFonts w:ascii="Courier New" w:hAnsi="Courier New" w:cs="Courier New" w:hint="default"/>
+      </w:rPr>
+    </w:lvl>
+    <w:lvl w:ilvl="2" w:tplc="04160005" w:tentative="1">
+      <w:start w:val="1"/>
+      <w:numFmt w:val="bullet"/>
+      <w:lvlText w:val=""/>
+      <w:lvlJc w:val="left"/>
+      <w:pPr>
+        <w:ind w:left="1800" w:hanging="360"/>
+      </w:pPr>
+      <w:rPr>
+        <w:rFonts w:ascii="Wingdings" w:hAnsi="Wingdings" w:hint="default"/>
+      </w:rPr>
+    </w:lvl>
+    <w:lvl w:ilvl="3" w:tplc="04160001" w:tentative="1">
+      <w:start w:val="1"/>
+      <w:numFmt w:val="bullet"/>
+      <w:lvlText w:val=""/>
+      <w:lvlJc w:val="left"/>
+      <w:pPr>
+        <w:ind w:left="2520" w:hanging="360"/>
+      </w:pPr>
+      <w:rPr>
+        <w:rFonts w:ascii="Symbol" w:hAnsi="Symbol" w:hint="default"/>
+      </w:rPr>
+    </w:lvl>
+    <w:lvl w:ilvl="4" w:tplc="04160003" w:tentative="1">
+      <w:start w:val="1"/>
+      <w:numFmt w:val="bullet"/>
+      <w:lvlText w:val="o"/>
+      <w:lvlJc w:val="left"/>
+      <w:pPr>
+        <w:ind w:left="3240" w:hanging="360"/>
+      </w:pPr>
+      <w:rPr>
+        <w:rFonts w:ascii="Courier New" w:hAnsi="Courier New" w:cs="Courier New" w:hint="default"/>
+      </w:rPr>
+    </w:lvl>
+    <w:lvl w:ilvl="5" w:tplc="04160005" w:tentative="1">
+      <w:start w:val="1"/>
+      <w:numFmt w:val="bullet"/>
+      <w:lvlText w:val=""/>
+      <w:lvlJc w:val="left"/>
+      <w:pPr>
+        <w:ind w:left="3960" w:hanging="360"/>
+      </w:pPr>
+      <w:rPr>
+        <w:rFonts w:ascii="Wingdings" w:hAnsi="Wingdings" w:hint="default"/>
+      </w:rPr>
+    </w:lvl>
+    <w:lvl w:ilvl="6" w:tplc="04160001" w:tentative="1">
+      <w:start w:val="1"/>
+      <w:numFmt w:val="bullet"/>
+      <w:lvlText w:val=""/>
+      <w:lvlJc w:val="left"/>
+      <w:pPr>
+        <w:ind w:left="4680" w:hanging="360"/>
+      </w:pPr>
+      <w:rPr>
+        <w:rFonts w:ascii="Symbol" w:hAnsi="Symbol" w:hint="default"/>
+      </w:rPr>
+    </w:lvl>
+    <w:lvl w:ilvl="7" w:tplc="04160003" w:tentative="1">
+      <w:start w:val="1"/>
+      <w:numFmt w:val="bullet"/>
+      <w:lvlText w:val="o"/>
+      <w:lvlJc w:val="left"/>
+      <w:pPr>
+        <w:ind w:left="5400" w:hanging="360"/>
+      </w:pPr>
+      <w:rPr>
+        <w:rFonts w:ascii="Courier New" w:hAnsi="Courier New" w:cs="Courier New" w:hint="default"/>
+      </w:rPr>
+    </w:lvl>
+    <w:lvl w:ilvl="8" w:tplc="04160005" w:tentative="1">
+      <w:start w:val="1"/>
+      <w:numFmt w:val="bullet"/>
+      <w:lvlText w:val=""/>
+      <w:lvlJc w:val="left"/>
+      <w:pPr>
+        <w:ind w:left="6120" w:hanging="360"/>
+      </w:pPr>
+      <w:rPr>
+        <w:rFonts w:ascii="Wingdings" w:hAnsi="Wingdings" w:hint="default"/>
+      </w:rPr>
+    </w:lvl>
+  </w:abstractNum>
+  <w:abstractNum w:abstractNumId="1" w15:restartNumberingAfterBreak="0">
     <w:nsid w:val="50355651"/>
     <w:multiLevelType w:val="hybridMultilevel"/>
     <w:tmpl w:val="43A81458"/>
@@ -1388,7 +1738,7 @@
       </w:rPr>
     </w:lvl>
   </w:abstractNum>
-  <w:abstractNum w:abstractNumId="1" w15:restartNumberingAfterBreak="0">
+  <w:abstractNum w:abstractNumId="2" w15:restartNumberingAfterBreak="0">
     <w:nsid w:val="5525394F"/>
     <w:multiLevelType w:val="hybridMultilevel"/>
     <w:tmpl w:val="9CAA9FA2"/>
@@ -1501,7 +1851,7 @@
       </w:rPr>
     </w:lvl>
   </w:abstractNum>
-  <w:abstractNum w:abstractNumId="2" w15:restartNumberingAfterBreak="0">
+  <w:abstractNum w:abstractNumId="3" w15:restartNumberingAfterBreak="0">
     <w:nsid w:val="59276B4A"/>
     <w:multiLevelType w:val="hybridMultilevel"/>
     <w:tmpl w:val="7FEE2AC2"/>
@@ -1614,7 +1964,120 @@
       </w:rPr>
     </w:lvl>
   </w:abstractNum>
-  <w:abstractNum w:abstractNumId="3" w15:restartNumberingAfterBreak="0">
+  <w:abstractNum w:abstractNumId="4" w15:restartNumberingAfterBreak="0">
+    <w:nsid w:val="6498774A"/>
+    <w:multiLevelType w:val="hybridMultilevel"/>
+    <w:tmpl w:val="5E94D19E"/>
+    <w:lvl w:ilvl="0" w:tplc="04160001">
+      <w:start w:val="1"/>
+      <w:numFmt w:val="bullet"/>
+      <w:lvlText w:val=""/>
+      <w:lvlJc w:val="left"/>
+      <w:pPr>
+        <w:ind w:left="360" w:hanging="360"/>
+      </w:pPr>
+      <w:rPr>
+        <w:rFonts w:ascii="Symbol" w:hAnsi="Symbol" w:hint="default"/>
+      </w:rPr>
+    </w:lvl>
+    <w:lvl w:ilvl="1" w:tplc="04160003" w:tentative="1">
+      <w:start w:val="1"/>
+      <w:numFmt w:val="bullet"/>
+      <w:lvlText w:val="o"/>
+      <w:lvlJc w:val="left"/>
+      <w:pPr>
+        <w:ind w:left="1080" w:hanging="360"/>
+      </w:pPr>
+      <w:rPr>
+        <w:rFonts w:ascii="Courier New" w:hAnsi="Courier New" w:cs="Courier New" w:hint="default"/>
+      </w:rPr>
+    </w:lvl>
+    <w:lvl w:ilvl="2" w:tplc="04160005" w:tentative="1">
+      <w:start w:val="1"/>
+      <w:numFmt w:val="bullet"/>
+      <w:lvlText w:val=""/>
+      <w:lvlJc w:val="left"/>
+      <w:pPr>
+        <w:ind w:left="1800" w:hanging="360"/>
+      </w:pPr>
+      <w:rPr>
+        <w:rFonts w:ascii="Wingdings" w:hAnsi="Wingdings" w:hint="default"/>
+      </w:rPr>
+    </w:lvl>
+    <w:lvl w:ilvl="3" w:tplc="04160001" w:tentative="1">
+      <w:start w:val="1"/>
+      <w:numFmt w:val="bullet"/>
+      <w:lvlText w:val=""/>
+      <w:lvlJc w:val="left"/>
+      <w:pPr>
+        <w:ind w:left="2520" w:hanging="360"/>
+      </w:pPr>
+      <w:rPr>
+        <w:rFonts w:ascii="Symbol" w:hAnsi="Symbol" w:hint="default"/>
+      </w:rPr>
+    </w:lvl>
+    <w:lvl w:ilvl="4" w:tplc="04160003" w:tentative="1">
+      <w:start w:val="1"/>
+      <w:numFmt w:val="bullet"/>
+      <w:lvlText w:val="o"/>
+      <w:lvlJc w:val="left"/>
+      <w:pPr>
+        <w:ind w:left="3240" w:hanging="360"/>
+      </w:pPr>
+      <w:rPr>
+        <w:rFonts w:ascii="Courier New" w:hAnsi="Courier New" w:cs="Courier New" w:hint="default"/>
+      </w:rPr>
+    </w:lvl>
+    <w:lvl w:ilvl="5" w:tplc="04160005" w:tentative="1">
+      <w:start w:val="1"/>
+      <w:numFmt w:val="bullet"/>
+      <w:lvlText w:val=""/>
+      <w:lvlJc w:val="left"/>
+      <w:pPr>
+        <w:ind w:left="3960" w:hanging="360"/>
+      </w:pPr>
+      <w:rPr>
+        <w:rFonts w:ascii="Wingdings" w:hAnsi="Wingdings" w:hint="default"/>
+      </w:rPr>
+    </w:lvl>
+    <w:lvl w:ilvl="6" w:tplc="04160001" w:tentative="1">
+      <w:start w:val="1"/>
+      <w:numFmt w:val="bullet"/>
+      <w:lvlText w:val=""/>
+      <w:lvlJc w:val="left"/>
+      <w:pPr>
+        <w:ind w:left="4680" w:hanging="360"/>
+      </w:pPr>
+      <w:rPr>
+        <w:rFonts w:ascii="Symbol" w:hAnsi="Symbol" w:hint="default"/>
+      </w:rPr>
+    </w:lvl>
+    <w:lvl w:ilvl="7" w:tplc="04160003" w:tentative="1">
+      <w:start w:val="1"/>
+      <w:numFmt w:val="bullet"/>
+      <w:lvlText w:val="o"/>
+      <w:lvlJc w:val="left"/>
+      <w:pPr>
+        <w:ind w:left="5400" w:hanging="360"/>
+      </w:pPr>
+      <w:rPr>
+        <w:rFonts w:ascii="Courier New" w:hAnsi="Courier New" w:cs="Courier New" w:hint="default"/>
+      </w:rPr>
+    </w:lvl>
+    <w:lvl w:ilvl="8" w:tplc="04160005" w:tentative="1">
+      <w:start w:val="1"/>
+      <w:numFmt w:val="bullet"/>
+      <w:lvlText w:val=""/>
+      <w:lvlJc w:val="left"/>
+      <w:pPr>
+        <w:ind w:left="6120" w:hanging="360"/>
+      </w:pPr>
+      <w:rPr>
+        <w:rFonts w:ascii="Wingdings" w:hAnsi="Wingdings" w:hint="default"/>
+      </w:rPr>
+    </w:lvl>
+  </w:abstractNum>
+  <w:abstractNum w:abstractNumId="5" w15:restartNumberingAfterBreak="0">
     <w:nsid w:val="6A9F2F27"/>
     <w:multiLevelType w:val="hybridMultilevel"/>
     <w:tmpl w:val="3BF219B8"/>
@@ -1727,7 +2190,7 @@
       </w:rPr>
     </w:lvl>
   </w:abstractNum>
-  <w:abstractNum w:abstractNumId="4" w15:restartNumberingAfterBreak="0">
+  <w:abstractNum w:abstractNumId="6" w15:restartNumberingAfterBreak="0">
     <w:nsid w:val="6F264309"/>
     <w:multiLevelType w:val="hybridMultilevel"/>
     <w:tmpl w:val="D452D372"/>
@@ -1840,7 +2303,7 @@
       </w:rPr>
     </w:lvl>
   </w:abstractNum>
-  <w:abstractNum w:abstractNumId="5" w15:restartNumberingAfterBreak="0">
+  <w:abstractNum w:abstractNumId="7" w15:restartNumberingAfterBreak="0">
     <w:nsid w:val="709C6C33"/>
     <w:multiLevelType w:val="hybridMultilevel"/>
     <w:tmpl w:val="7A98B900"/>
@@ -1953,7 +2416,7 @@
       </w:rPr>
     </w:lvl>
   </w:abstractNum>
-  <w:abstractNum w:abstractNumId="6" w15:restartNumberingAfterBreak="0">
+  <w:abstractNum w:abstractNumId="8" w15:restartNumberingAfterBreak="0">
     <w:nsid w:val="71477834"/>
     <w:multiLevelType w:val="hybridMultilevel"/>
     <w:tmpl w:val="7DC46AC4"/>
@@ -2066,7 +2529,7 @@
       </w:rPr>
     </w:lvl>
   </w:abstractNum>
-  <w:abstractNum w:abstractNumId="7" w15:restartNumberingAfterBreak="0">
+  <w:abstractNum w:abstractNumId="9" w15:restartNumberingAfterBreak="0">
     <w:nsid w:val="7CC723D6"/>
     <w:multiLevelType w:val="hybridMultilevel"/>
     <w:tmpl w:val="50CAEAFC"/>
@@ -2180,28 +2643,34 @@
     </w:lvl>
   </w:abstractNum>
   <w:num w:numId="1">
+    <w:abstractNumId w:val="5"/>
+  </w:num>
+  <w:num w:numId="2">
+    <w:abstractNumId w:val="1"/>
+  </w:num>
+  <w:num w:numId="3">
+    <w:abstractNumId w:val="2"/>
+  </w:num>
+  <w:num w:numId="4">
+    <w:abstractNumId w:val="6"/>
+  </w:num>
+  <w:num w:numId="5">
+    <w:abstractNumId w:val="8"/>
+  </w:num>
+  <w:num w:numId="6">
     <w:abstractNumId w:val="3"/>
   </w:num>
-  <w:num w:numId="2">
-    <w:abstractNumId w:val="0"/>
+  <w:num w:numId="7">
+    <w:abstractNumId w:val="7"/>
   </w:num>
-  <w:num w:numId="3">
-    <w:abstractNumId w:val="1"/>
+  <w:num w:numId="8">
+    <w:abstractNumId w:val="9"/>
   </w:num>
-  <w:num w:numId="4">
+  <w:num w:numId="9">
     <w:abstractNumId w:val="4"/>
   </w:num>
-  <w:num w:numId="5">
-    <w:abstractNumId w:val="6"/>
-  </w:num>
-  <w:num w:numId="6">
-    <w:abstractNumId w:val="2"/>
-  </w:num>
-  <w:num w:numId="7">
-    <w:abstractNumId w:val="5"/>
-  </w:num>
-  <w:num w:numId="8">
-    <w:abstractNumId w:val="7"/>
+  <w:num w:numId="10">
+    <w:abstractNumId w:val="0"/>
   </w:num>
 </w:numbering>
 </file>

</xml_diff>